<commit_message>
cambios para adaptar LOS ACTOS ADMINISTRATIVOS de la convo 2024
</commit_message>
<xml_diff>
--- a/convo isba/IDI ISBA borrador 19.docx
+++ b/convo isba/IDI ISBA borrador 19.docx
@@ -1030,7 +1030,6 @@
     <w:p>
       <w:pPr>
         <w:pStyle w:val="Normal"/>
-        <w:pBdr/>
         <w:spacing w:lineRule="auto" w:line="276" w:before="0" w:after="140"/>
         <w:rPr>
           <w:lang w:val="es-ES" w:eastAsia="zh-CN" w:bidi="hi-IN"/>
@@ -1697,7 +1696,7 @@
         <w:pStyle w:val="Normal"/>
         <w:numPr>
           <w:ilvl w:val="0"/>
-          <w:numId w:val="13"/>
+          <w:numId w:val="14"/>
         </w:numPr>
         <w:tabs>
           <w:tab w:val="clear" w:pos="708"/>
@@ -1723,7 +1722,7 @@
         <w:pStyle w:val="Normal"/>
         <w:numPr>
           <w:ilvl w:val="0"/>
-          <w:numId w:val="7"/>
+          <w:numId w:val="15"/>
         </w:numPr>
         <w:tabs>
           <w:tab w:val="clear" w:pos="708"/>
@@ -1749,7 +1748,7 @@
         <w:pStyle w:val="Normal"/>
         <w:numPr>
           <w:ilvl w:val="0"/>
-          <w:numId w:val="7"/>
+          <w:numId w:val="16"/>
         </w:numPr>
         <w:tabs>
           <w:tab w:val="clear" w:pos="708"/>
@@ -1775,7 +1774,7 @@
         <w:pStyle w:val="Normal"/>
         <w:numPr>
           <w:ilvl w:val="0"/>
-          <w:numId w:val="7"/>
+          <w:numId w:val="17"/>
         </w:numPr>
         <w:tabs>
           <w:tab w:val="clear" w:pos="708"/>
@@ -3192,10 +3191,14 @@
           <w:ilvl w:val="0"/>
           <w:numId w:val="4"/>
         </w:numPr>
-        <w:rPr/>
-      </w:pPr>
-      <w:r>
-        <w:rPr/>
+        <w:rPr>
+          <w:color w:val="FF972F"/>
+        </w:rPr>
+      </w:pPr>
+      <w:r>
+        <w:rPr>
+          <w:color w:val="FF972F"/>
+        </w:rPr>
         <w:t>El documento normalizado de solicitud de subvención de esta convocatoria, el cual se encuentra disponible en la Sede Electrónica del CAIB y en la web del IDI</w:t>
       </w:r>
     </w:p>
@@ -3203,10 +3206,14 @@
       <w:pPr>
         <w:pStyle w:val="Normal"/>
         <w:ind w:left="720" w:hanging="0"/>
-        <w:rPr/>
-      </w:pPr>
-      <w:r>
-        <w:rPr/>
+        <w:rPr>
+          <w:color w:val="FF972F"/>
+        </w:rPr>
+      </w:pPr>
+      <w:r>
+        <w:rPr>
+          <w:color w:val="FF972F"/>
+        </w:rPr>
       </w:r>
     </w:p>
     <w:p>
@@ -3216,16 +3223,21 @@
           <w:ilvl w:val="0"/>
           <w:numId w:val="4"/>
         </w:numPr>
-        <w:rPr/>
-      </w:pPr>
-      <w:r>
-        <w:rPr>
+        <w:rPr>
+          <w:color w:val="FF972F"/>
+        </w:rPr>
+      </w:pPr>
+      <w:r>
+        <w:rPr>
+          <w:color w:val="FF972F"/>
           <w:highlight w:val="white"/>
         </w:rPr>
         <w:t>Descripción de la empresa y su actividad, modelo de negocio y</w:t>
       </w:r>
       <w:r>
-        <w:rPr/>
+        <w:rPr>
+          <w:color w:val="FF972F"/>
+        </w:rPr>
         <w:t xml:space="preserve"> detalle de la inversión/Inversiones previstas</w:t>
       </w:r>
     </w:p>
@@ -3237,12 +3249,14 @@
           <w:tab w:val="left" w:pos="426" w:leader="none"/>
         </w:tabs>
         <w:rPr>
+          <w:color w:val="FF972F"/>
           <w:highlight w:val="white"/>
           <w:lang w:val="es-ES" w:eastAsia="en-US" w:bidi="ar-SA"/>
         </w:rPr>
       </w:pPr>
       <w:r>
         <w:rPr>
+          <w:color w:val="FF972F"/>
           <w:highlight w:val="white"/>
           <w:lang w:val="es-ES" w:eastAsia="en-US" w:bidi="ar-SA"/>
         </w:rPr>
@@ -3256,13 +3270,14 @@
           <w:numId w:val="4"/>
         </w:numPr>
         <w:rPr>
+          <w:color w:val="FF972F"/>
+        </w:rPr>
+      </w:pPr>
+      <w:r>
+        <w:rPr>
+          <w:color w:val="FF972F"/>
           <w:highlight w:val="white"/>
         </w:rPr>
-      </w:pPr>
-      <w:r>
-        <w:rPr>
-          <w:highlight w:val="white"/>
-        </w:rPr>
         <w:t>Declaración responsable de la veracidad de los datos bancarios aportados que se encuentra incluido en la solicitud de la ayuda.</w:t>
       </w:r>
     </w:p>
@@ -3270,10 +3285,14 @@
       <w:pPr>
         <w:pStyle w:val="Normal"/>
         <w:ind w:left="720" w:hanging="0"/>
-        <w:rPr/>
-      </w:pPr>
-      <w:r>
-        <w:rPr/>
+        <w:rPr>
+          <w:color w:val="FF972F"/>
+        </w:rPr>
+      </w:pPr>
+      <w:r>
+        <w:rPr>
+          <w:color w:val="FF972F"/>
+        </w:rPr>
       </w:r>
     </w:p>
     <w:p>
@@ -3283,20 +3302,28 @@
           <w:ilvl w:val="0"/>
           <w:numId w:val="4"/>
         </w:numPr>
-        <w:rPr/>
-      </w:pPr>
-      <w:r>
-        <w:rPr/>
+        <w:rPr>
+          <w:color w:val="FF972F"/>
+        </w:rPr>
+      </w:pPr>
+      <w:r>
+        <w:rPr>
+          <w:color w:val="FF972F"/>
+        </w:rPr>
         <w:t>Certificado del IAE actualizado en el momento de la sol·licitud</w:t>
       </w:r>
     </w:p>
     <w:p>
       <w:pPr>
         <w:pStyle w:val="ListParagraph"/>
-        <w:rPr/>
-      </w:pPr>
-      <w:r>
-        <w:rPr/>
+        <w:rPr>
+          <w:color w:val="00A933"/>
+        </w:rPr>
+      </w:pPr>
+      <w:r>
+        <w:rPr>
+          <w:color w:val="00A933"/>
+        </w:rPr>
       </w:r>
     </w:p>
     <w:p>
@@ -3311,14 +3338,13 @@
           <w:tab w:val="left" w:pos="426" w:leader="none"/>
         </w:tabs>
         <w:rPr>
-          <w:rFonts w:ascii="Noto Sans" w:hAnsi="Noto Sans" w:eastAsia="Noto Sans" w:cs="Noto Sans"/>
-          <w:highlight w:val="white"/>
-          <w:lang w:eastAsia="zh-CN" w:bidi="hi-IN"/>
+          <w:color w:val="FF972F"/>
         </w:rPr>
       </w:pPr>
       <w:r>
         <w:rPr>
           <w:rFonts w:eastAsia="Noto Sans" w:cs="Noto Sans" w:ascii="Noto Sans" w:hAnsi="Noto Sans"/>
+          <w:color w:val="FF972F"/>
           <w:highlight w:val="white"/>
           <w:lang w:eastAsia="zh-CN" w:bidi="hi-IN"/>
         </w:rPr>
@@ -3340,11 +3366,12 @@
         <w:ind w:left="1418" w:hanging="425"/>
         <w:textAlignment w:val="auto"/>
         <w:rPr>
-          <w:highlight w:val="white"/>
-        </w:rPr>
-      </w:pPr>
-      <w:r>
-        <w:rPr>
+          <w:color w:val="FF972F"/>
+        </w:rPr>
+      </w:pPr>
+      <w:r>
+        <w:rPr>
+          <w:color w:val="FF972F"/>
           <w:highlight w:val="white"/>
         </w:rPr>
         <w:t>El certificado de estar en el régimen especial de trabajadores autónomos o en un régimen alternativo equivalente.</w:t>
@@ -3358,11 +3385,13 @@
           <w:tab w:val="left" w:pos="284" w:leader="none"/>
         </w:tabs>
         <w:rPr>
+          <w:color w:val="00A933"/>
           <w:highlight w:val="white"/>
         </w:rPr>
       </w:pPr>
       <w:r>
         <w:rPr>
+          <w:color w:val="00A933"/>
           <w:highlight w:val="white"/>
         </w:rPr>
       </w:r>
@@ -3382,11 +3411,12 @@
         <w:ind w:left="851" w:hanging="360"/>
         <w:textAlignment w:val="auto"/>
         <w:rPr>
-          <w:highlight w:val="white"/>
-        </w:rPr>
-      </w:pPr>
-      <w:r>
-        <w:rPr>
+          <w:color w:val="FF972F"/>
+        </w:rPr>
+      </w:pPr>
+      <w:r>
+        <w:rPr>
+          <w:color w:val="FF972F"/>
           <w:highlight w:val="white"/>
         </w:rPr>
         <w:t>En caso de que el solicitante sea una persona jurídica, se requerirá:</w:t>
@@ -3406,11 +3436,14 @@
         <w:suppressAutoHyphens w:val="false"/>
         <w:ind w:left="1418" w:hanging="447"/>
         <w:textAlignment w:val="auto"/>
-        <w:rPr/>
-      </w:pPr>
-      <w:bookmarkStart w:id="2" w:name="_Hlk159401595"/>
-      <w:r>
-        <w:rPr/>
+        <w:rPr>
+          <w:color w:val="FF972F"/>
+        </w:rPr>
+      </w:pPr>
+      <w:r>
+        <w:rPr>
+          <w:color w:val="FF972F"/>
+        </w:rPr>
         <w:t>Escritura pública y estatutos, debidamente inscritos en el registro correspondiente.</w:t>
       </w:r>
     </w:p>
@@ -3429,17 +3462,18 @@
         <w:ind w:left="1418" w:hanging="447"/>
         <w:textAlignment w:val="auto"/>
         <w:rPr>
+          <w:color w:val="FF972F"/>
+        </w:rPr>
+      </w:pPr>
+      <w:bookmarkStart w:id="2" w:name="_Hlk159401595"/>
+      <w:r>
+        <w:rPr>
+          <w:color w:val="FF972F"/>
           <w:highlight w:val="white"/>
         </w:rPr>
-      </w:pPr>
-      <w:bookmarkStart w:id="3" w:name="_Hlk159401595"/>
-      <w:r>
-        <w:rPr>
-          <w:highlight w:val="white"/>
-        </w:rPr>
         <w:t>Documento fehaciente que acredite la representación de la persona que actúa en nombre de la entidad solicitante. La representación podrá acreditarse por cualquier forma válida en derecho.</w:t>
       </w:r>
-      <w:bookmarkEnd w:id="3"/>
+      <w:bookmarkEnd w:id="2"/>
     </w:p>
     <w:p>
       <w:pPr>
@@ -3452,11 +3486,13 @@
         <w:ind w:left="1418" w:hanging="0"/>
         <w:textAlignment w:val="auto"/>
         <w:rPr>
+          <w:color w:val="00A933"/>
           <w:highlight w:val="white"/>
         </w:rPr>
       </w:pPr>
       <w:r>
         <w:rPr>
+          <w:color w:val="00A933"/>
           <w:highlight w:val="white"/>
         </w:rPr>
       </w:r>
@@ -3474,14 +3510,13 @@
         </w:tabs>
         <w:spacing w:lineRule="auto" w:line="240"/>
         <w:rPr>
-          <w:rFonts w:ascii="Noto Sans" w:hAnsi="Noto Sans" w:eastAsia="Noto Sans" w:cs="Noto Sans"/>
-          <w:highlight w:val="white"/>
-          <w:lang w:eastAsia="zh-CN" w:bidi="hi-IN"/>
+          <w:color w:val="FF972F"/>
         </w:rPr>
       </w:pPr>
       <w:r>
         <w:rPr>
           <w:rFonts w:eastAsia="Noto Sans" w:cs="Noto Sans" w:ascii="Noto Sans" w:hAnsi="Noto Sans"/>
+          <w:color w:val="FF972F"/>
           <w:highlight w:val="white"/>
           <w:lang w:eastAsia="zh-CN" w:bidi="hi-IN"/>
         </w:rPr>
@@ -3502,11 +3537,12 @@
         <w:suppressAutoHyphens w:val="false"/>
         <w:textAlignment w:val="auto"/>
         <w:rPr>
-          <w:lang w:val="es-ES" w:eastAsia="en-US" w:bidi="ar-SA"/>
-        </w:rPr>
-      </w:pPr>
-      <w:r>
-        <w:rPr>
+          <w:color w:val="FF972F"/>
+        </w:rPr>
+      </w:pPr>
+      <w:r>
+        <w:rPr>
+          <w:color w:val="FF972F"/>
           <w:highlight w:val="white"/>
         </w:rPr>
         <w:t>Respecto a la acreditación de las obligaciones tributarias autonómicas con la Agencia Tributaria de las Illes Balears y de las obligaciones con la Seguridad Social, la solicitud de ayudas implicará la autorización para que el IDI pueda obtener de la Agencia Tributaria de las Illes Balears y de la Tesorería General de la Seguridad Social la información relativa al cumplimiento de estas obligaciones, excepto en caso de denegación expresa del consentimiento, supuesto en el que la persona o la entidad solicitante debe aportar el certificado correspondiente, junto con la solicitud de las ayudas.</w:t>
@@ -3546,11 +3582,12 @@
         <w:suppressAutoHyphens w:val="false"/>
         <w:textAlignment w:val="auto"/>
         <w:rPr>
-          <w:lang w:val="es-ES" w:eastAsia="en-US" w:bidi="ar-SA"/>
-        </w:rPr>
-      </w:pPr>
-      <w:r>
-        <w:rPr>
+          <w:color w:val="FF972F"/>
+        </w:rPr>
+      </w:pPr>
+      <w:r>
+        <w:rPr>
+          <w:color w:val="FF972F"/>
           <w:highlight w:val="white"/>
         </w:rPr>
         <w:t>En cuanto a la acreditación del requisito de estar al corriente de las obligaciones tributarias con la Agencia Estatal de la Administración Tributaria, deberá aportarse el certificado acreditativo del cumplimiento de esta obligación.</w:t>
@@ -3583,11 +3620,12 @@
         <w:suppressAutoHyphens w:val="false"/>
         <w:textAlignment w:val="auto"/>
         <w:rPr>
-          <w:lang w:val="es-ES" w:eastAsia="en-US" w:bidi="ar-SA"/>
-        </w:rPr>
-      </w:pPr>
-      <w:r>
-        <w:rPr>
+          <w:color w:val="FF972F"/>
+        </w:rPr>
+      </w:pPr>
+      <w:r>
+        <w:rPr>
+          <w:color w:val="FF972F"/>
           <w:lang w:val="es-ES" w:eastAsia="en-US" w:bidi="ar-SA"/>
         </w:rPr>
         <w:t>Para ayudas de importe superior a 30.00€, deberá aportarse el certificado  que establece el artículo 13.3 bis de la Ley 38/2003 de 17 de noviembre.</w:t>
@@ -3610,16 +3648,20 @@
           <w:ilvl w:val="0"/>
           <w:numId w:val="4"/>
         </w:numPr>
-        <w:rPr/>
-      </w:pPr>
-      <w:r>
-        <w:rPr>
-          <w:color w:val="00A933"/>
+        <w:rPr>
+          <w:color w:val="FF972F"/>
+        </w:rPr>
+      </w:pPr>
+      <w:r>
+        <w:rPr>
+          <w:color w:val="FF972F"/>
         </w:rPr>
         <w:t>El certificado de la sociedad de garantía recíproca que avale la operación financiera que acredite la fecha de entrada de la solicitud del beneficiario de petición del aval sobre la operación financiera a subvencionar</w:t>
       </w:r>
       <w:r>
-        <w:rPr/>
+        <w:rPr>
+          <w:color w:val="FF972F"/>
+        </w:rPr>
         <w:t>.</w:t>
       </w:r>
     </w:p>
@@ -3627,10 +3669,14 @@
       <w:pPr>
         <w:pStyle w:val="Normal"/>
         <w:ind w:left="720" w:hanging="0"/>
-        <w:rPr/>
-      </w:pPr>
-      <w:r>
-        <w:rPr/>
+        <w:rPr>
+          <w:color w:val="auto"/>
+        </w:rPr>
+      </w:pPr>
+      <w:r>
+        <w:rPr>
+          <w:color w:val="auto"/>
+        </w:rPr>
       </w:r>
     </w:p>
     <w:p>
@@ -3655,10 +3701,14 @@
       <w:pPr>
         <w:pStyle w:val="Normal"/>
         <w:ind w:left="720" w:hanging="0"/>
-        <w:rPr/>
-      </w:pPr>
-      <w:r>
-        <w:rPr/>
+        <w:rPr>
+          <w:color w:val="auto"/>
+        </w:rPr>
+      </w:pPr>
+      <w:r>
+        <w:rPr>
+          <w:color w:val="auto"/>
+        </w:rPr>
       </w:r>
     </w:p>
     <w:p>
@@ -3690,11 +3740,13 @@
         <w:ind w:left="720" w:hanging="0"/>
         <w:textAlignment w:val="auto"/>
         <w:rPr>
+          <w:color w:val="auto"/>
           <w:lang w:val="es-ES" w:eastAsia="en-US" w:bidi="ar-SA"/>
         </w:rPr>
       </w:pPr>
       <w:r>
         <w:rPr>
+          <w:color w:val="auto"/>
           <w:lang w:val="es-ES" w:eastAsia="en-US" w:bidi="ar-SA"/>
         </w:rPr>
       </w:r>
@@ -3706,20 +3758,34 @@
           <w:ilvl w:val="0"/>
           <w:numId w:val="4"/>
         </w:numPr>
-        <w:rPr/>
-      </w:pPr>
-      <w:r>
-        <w:rPr/>
-        <w:t>Una Declaración responsable, incluida en el modelo normalizado de sol·licitud, de la persona titular de la empresa o de quien la representa legalmente, con el siguiente contenido:</w:t>
-      </w:r>
-    </w:p>
-    <w:p>
-      <w:pPr>
-        <w:pStyle w:val="Normal"/>
-        <w:rPr/>
-      </w:pPr>
-      <w:r>
-        <w:rPr/>
+        <w:rPr>
+          <w:color w:val="auto"/>
+        </w:rPr>
+      </w:pPr>
+      <w:r>
+        <w:rPr>
+          <w:color w:val="00A933"/>
+        </w:rPr>
+        <w:t>Una Declaración responsable, incluida en el modelo normalizado de sol·licitud, de la persona titular de la empresa o de quien la representa legalmente</w:t>
+      </w:r>
+      <w:r>
+        <w:rPr>
+          <w:color w:val="auto"/>
+        </w:rPr>
+        <w:t>, con el siguiente contenido:</w:t>
+      </w:r>
+    </w:p>
+    <w:p>
+      <w:pPr>
+        <w:pStyle w:val="Normal"/>
+        <w:rPr>
+          <w:color w:val="auto"/>
+        </w:rPr>
+      </w:pPr>
+      <w:r>
+        <w:rPr>
+          <w:color w:val="auto"/>
+        </w:rPr>
       </w:r>
     </w:p>
     <w:p>
@@ -3732,14 +3798,19 @@
         <w:suppressAutoHyphens w:val="false"/>
         <w:ind w:left="708" w:hanging="0"/>
         <w:textAlignment w:val="auto"/>
-        <w:rPr/>
-      </w:pPr>
-      <w:r>
-        <w:rPr/>
+        <w:rPr>
+          <w:color w:val="auto"/>
+        </w:rPr>
+      </w:pPr>
+      <w:r>
+        <w:rPr>
+          <w:color w:val="auto"/>
+        </w:rPr>
         <w:t xml:space="preserve">1º </w:t>
       </w:r>
       <w:r>
         <w:rPr>
+          <w:color w:val="auto"/>
           <w:highlight w:val="white"/>
         </w:rPr>
         <w:t xml:space="preserve">Cumplimiento del reglamento (UE) n.º 1407/2013 de la Comisión de 18 de diciembre de 2013, relativo a la aplicación de los artículos 107 y 108 del Tratado de Funcionamiento de la Unión Europea de las ayudas </w:t>
@@ -3747,18 +3818,22 @@
       <w:r>
         <w:rPr>
           <w:i/>
+          <w:color w:val="auto"/>
           <w:highlight w:val="white"/>
         </w:rPr>
         <w:t>de minimis,</w:t>
       </w:r>
       <w:r>
         <w:rPr>
+          <w:color w:val="auto"/>
           <w:highlight w:val="white"/>
         </w:rPr>
         <w:t xml:space="preserve"> </w:t>
       </w:r>
       <w:r>
-        <w:rPr/>
+        <w:rPr>
+          <w:color w:val="auto"/>
+        </w:rPr>
         <w:t>y el cumplimiento del reglamento (UE) 2023/2831 de la comisión, de 13 de diciembre de 2023, relativo a la aplicación de los artículos 107 y 108 del Tratado.</w:t>
       </w:r>
     </w:p>
@@ -3772,10 +3847,14 @@
         <w:suppressAutoHyphens w:val="false"/>
         <w:ind w:left="708" w:hanging="0"/>
         <w:textAlignment w:val="auto"/>
-        <w:rPr/>
-      </w:pPr>
-      <w:r>
-        <w:rPr/>
+        <w:rPr>
+          <w:color w:val="auto"/>
+        </w:rPr>
+      </w:pPr>
+      <w:r>
+        <w:rPr>
+          <w:color w:val="auto"/>
+        </w:rPr>
       </w:r>
     </w:p>
     <w:p>
@@ -3788,10 +3867,14 @@
         <w:suppressAutoHyphens w:val="false"/>
         <w:ind w:left="708" w:hanging="0"/>
         <w:textAlignment w:val="auto"/>
-        <w:rPr/>
-      </w:pPr>
-      <w:r>
-        <w:rPr/>
+        <w:rPr>
+          <w:color w:val="auto"/>
+        </w:rPr>
+      </w:pPr>
+      <w:r>
+        <w:rPr>
+          <w:color w:val="auto"/>
+        </w:rPr>
         <w:t>2º Declaración de las ayudas recibidas durante el ejercicio fiscal en curso y los dos ejercicios fiscales anteriores.</w:t>
       </w:r>
     </w:p>
@@ -3805,20 +3888,28 @@
         <w:suppressAutoHyphens w:val="false"/>
         <w:ind w:left="708" w:hanging="0"/>
         <w:textAlignment w:val="auto"/>
-        <w:rPr/>
-      </w:pPr>
-      <w:r>
-        <w:rPr/>
+        <w:rPr>
+          <w:color w:val="auto"/>
+        </w:rPr>
+      </w:pPr>
+      <w:r>
+        <w:rPr>
+          <w:color w:val="auto"/>
+        </w:rPr>
       </w:r>
     </w:p>
     <w:p>
       <w:pPr>
         <w:pStyle w:val="Normal"/>
         <w:ind w:left="708" w:hanging="0"/>
-        <w:rPr/>
-      </w:pPr>
-      <w:r>
-        <w:rPr/>
+        <w:rPr>
+          <w:color w:val="auto"/>
+        </w:rPr>
+      </w:pPr>
+      <w:r>
+        <w:rPr>
+          <w:color w:val="auto"/>
+        </w:rPr>
         <w:t>3.º Que no ha solicitado o recibido ninguna otra ayuda de cualquier entidad, pública o privada, nacional o extranjera, relacionada con la operación financiera o con el proyecto de inversión; o, en caso contrario, relación de todas las ayudas y las subvenciones solicitadas o recibidas.</w:t>
       </w:r>
     </w:p>
@@ -3826,20 +3917,28 @@
       <w:pPr>
         <w:pStyle w:val="Normal"/>
         <w:ind w:left="708" w:hanging="0"/>
-        <w:rPr/>
-      </w:pPr>
-      <w:r>
-        <w:rPr/>
+        <w:rPr>
+          <w:color w:val="auto"/>
+        </w:rPr>
+      </w:pPr>
+      <w:r>
+        <w:rPr>
+          <w:color w:val="auto"/>
+        </w:rPr>
       </w:r>
     </w:p>
     <w:p>
       <w:pPr>
         <w:pStyle w:val="Normal"/>
         <w:ind w:left="708" w:hanging="0"/>
-        <w:rPr/>
-      </w:pPr>
-      <w:r>
-        <w:rPr/>
+        <w:rPr>
+          <w:color w:val="auto"/>
+        </w:rPr>
+      </w:pPr>
+      <w:r>
+        <w:rPr>
+          <w:color w:val="auto"/>
+        </w:rPr>
         <w:t>4º Cumplimiento de  la capacidad de representación suficiente, debidamente acreditada, para realizar la tramitación indicada.</w:t>
       </w:r>
     </w:p>
@@ -3854,12 +3953,14 @@
         <w:ind w:left="708" w:hanging="0"/>
         <w:textAlignment w:val="auto"/>
         <w:rPr>
+          <w:color w:val="auto"/>
           <w:highlight w:val="white"/>
           <w:lang w:eastAsia="en-US" w:bidi="ar-SA"/>
         </w:rPr>
       </w:pPr>
       <w:r>
         <w:rPr>
+          <w:color w:val="auto"/>
           <w:highlight w:val="white"/>
           <w:lang w:eastAsia="en-US" w:bidi="ar-SA"/>
         </w:rPr>
@@ -3869,10 +3970,14 @@
       <w:pPr>
         <w:pStyle w:val="Normal"/>
         <w:ind w:left="708" w:hanging="0"/>
-        <w:rPr/>
-      </w:pPr>
-      <w:r>
-        <w:rPr/>
+        <w:rPr>
+          <w:color w:val="auto"/>
+        </w:rPr>
+      </w:pPr>
+      <w:r>
+        <w:rPr>
+          <w:color w:val="auto"/>
+        </w:rPr>
         <w:t>5.º Que en el caso de ser una persona autónoma, cumple el requisito relativo a la no participación superior al 25% por una o varias empreses, o de lo contrario señalar que es una empresa “asociada” o una empresa “vinculada” y que informa de las participacions del 25% o más del capital social o de los derechos de voto en otras empresas en los términos establecidos en el artículo 3 del anexo1 del reglamento (UE) núm. 651/2014 de la Comisión, de 17 de junio de 2014.</w:t>
       </w:r>
     </w:p>
@@ -3880,10 +3985,14 @@
       <w:pPr>
         <w:pStyle w:val="Normal"/>
         <w:ind w:left="708" w:hanging="0"/>
-        <w:rPr/>
-      </w:pPr>
-      <w:r>
-        <w:rPr/>
+        <w:rPr>
+          <w:color w:val="auto"/>
+        </w:rPr>
+      </w:pPr>
+      <w:r>
+        <w:rPr>
+          <w:color w:val="auto"/>
+        </w:rPr>
         <w:t>En caso de ser empresa una empresa “asociada” o una empresa “vinculada”, declarar que el grupo de empreses resultante considerado “única empresa” sigue cumpliendo con los requisitos para ser una pyme, tal como se indica en la definición del apartado 2.3 de esta convocatòria.</w:t>
       </w:r>
     </w:p>
@@ -3891,20 +4000,28 @@
       <w:pPr>
         <w:pStyle w:val="Normal"/>
         <w:ind w:left="708" w:hanging="0"/>
-        <w:rPr/>
-      </w:pPr>
-      <w:r>
-        <w:rPr/>
+        <w:rPr>
+          <w:color w:val="auto"/>
+        </w:rPr>
+      </w:pPr>
+      <w:r>
+        <w:rPr>
+          <w:color w:val="auto"/>
+        </w:rPr>
       </w:r>
     </w:p>
     <w:p>
       <w:pPr>
         <w:pStyle w:val="Normal"/>
         <w:ind w:left="708" w:hanging="0"/>
-        <w:rPr/>
-      </w:pPr>
-      <w:r>
-        <w:rPr/>
+        <w:rPr>
+          <w:color w:val="auto"/>
+        </w:rPr>
+      </w:pPr>
+      <w:r>
+        <w:rPr>
+          <w:color w:val="auto"/>
+        </w:rPr>
         <w:t>6.º Que la persona o entidad beneficiaria no está sometida a ninguna causa de prohibición o de incompatibilidad para recibir la ayuda según la legislación vigente y que el solicitante no ha sido sancionado o condenado por resolución administrativa o sentencia judicial firme por discriminación salarial, acoso moral o cualquier tipo de trato desigual, por razón de sexo, en el ámbito de las relaciones laborales</w:t>
       </w:r>
     </w:p>
@@ -3912,20 +4029,28 @@
       <w:pPr>
         <w:pStyle w:val="Normal"/>
         <w:ind w:left="708" w:hanging="0"/>
-        <w:rPr/>
-      </w:pPr>
-      <w:r>
-        <w:rPr/>
+        <w:rPr>
+          <w:color w:val="auto"/>
+        </w:rPr>
+      </w:pPr>
+      <w:r>
+        <w:rPr>
+          <w:color w:val="auto"/>
+        </w:rPr>
       </w:r>
     </w:p>
     <w:p>
       <w:pPr>
         <w:pStyle w:val="Normal"/>
         <w:ind w:left="708" w:hanging="0"/>
-        <w:rPr/>
-      </w:pPr>
-      <w:r>
-        <w:rPr/>
+        <w:rPr>
+          <w:color w:val="auto"/>
+        </w:rPr>
+      </w:pPr>
+      <w:r>
+        <w:rPr>
+          <w:color w:val="auto"/>
+        </w:rPr>
         <w:t>7.º Que, en la fecha de la solicitud, está al corriente de los pagos de sus obligaciones tributarias con la Administración del Estado, la  administración de la Comunidad Autónoma de las Illes Balears, así como al corriente de los pagos de sus obligaciones tributarias con la Seguridad Social.</w:t>
       </w:r>
     </w:p>
@@ -3933,20 +4058,28 @@
       <w:pPr>
         <w:pStyle w:val="Normal"/>
         <w:ind w:left="708" w:hanging="0"/>
-        <w:rPr/>
-      </w:pPr>
-      <w:r>
-        <w:rPr/>
+        <w:rPr>
+          <w:color w:val="auto"/>
+        </w:rPr>
+      </w:pPr>
+      <w:r>
+        <w:rPr>
+          <w:color w:val="auto"/>
+        </w:rPr>
       </w:r>
     </w:p>
     <w:p>
       <w:pPr>
         <w:pStyle w:val="Normal"/>
         <w:ind w:left="708" w:hanging="0"/>
-        <w:rPr/>
-      </w:pPr>
-      <w:r>
-        <w:rPr/>
+        <w:rPr>
+          <w:color w:val="auto"/>
+        </w:rPr>
+      </w:pPr>
+      <w:r>
+        <w:rPr>
+          <w:color w:val="auto"/>
+        </w:rPr>
         <w:t>8.º Que el solicitante va a llevar a cabo la actividad de inversión en un centro de Trabajo de la Comunidad autònoma de las Illes Balears, así como la justificación de la realización de la actividad y el cumplimiento de los requisitos y condiciones que determinan la concesión de la subvención.</w:t>
       </w:r>
     </w:p>
@@ -3954,20 +4087,28 @@
       <w:pPr>
         <w:pStyle w:val="Normal"/>
         <w:ind w:left="708" w:hanging="0"/>
-        <w:rPr/>
-      </w:pPr>
-      <w:r>
-        <w:rPr/>
+        <w:rPr>
+          <w:color w:val="auto"/>
+        </w:rPr>
+      </w:pPr>
+      <w:r>
+        <w:rPr>
+          <w:color w:val="auto"/>
+        </w:rPr>
       </w:r>
     </w:p>
     <w:p>
       <w:pPr>
         <w:pStyle w:val="Normal"/>
         <w:ind w:left="708" w:hanging="0"/>
-        <w:rPr/>
-      </w:pPr>
-      <w:r>
-        <w:rPr/>
+        <w:rPr>
+          <w:color w:val="auto"/>
+        </w:rPr>
+      </w:pPr>
+      <w:r>
+        <w:rPr>
+          <w:color w:val="auto"/>
+        </w:rPr>
         <w:t>9º Que para ayudas de importe superior a 30.000 euros de acuerdo con la Ley 38/2003, de 17 de novembre, General de Subvencines, cumple con los plazos previstos en la Ley 3/2004 de 29 de diciembre, por la que se establecen medidas de lucha contra la morosidad en las operaciones Comerciales.</w:t>
       </w:r>
     </w:p>
@@ -3975,10 +4116,14 @@
       <w:pPr>
         <w:pStyle w:val="Normal"/>
         <w:ind w:left="708" w:hanging="0"/>
-        <w:rPr/>
-      </w:pPr>
-      <w:r>
-        <w:rPr/>
+        <w:rPr>
+          <w:color w:val="auto"/>
+        </w:rPr>
+      </w:pPr>
+      <w:r>
+        <w:rPr>
+          <w:color w:val="auto"/>
+        </w:rPr>
         <w:t>Se debe acreditar el cumplimiento en el plazo de 10 días hábiles desde la notificación de la propuesta de la resolución de concesión con el certificado que establece el articulo 13.3 bis de la Ley 38/2003, de 17 de novembre.</w:t>
       </w:r>
     </w:p>
@@ -3987,11 +4132,13 @@
         <w:pStyle w:val="Normal"/>
         <w:ind w:left="708" w:hanging="0"/>
         <w:rPr>
+          <w:color w:val="auto"/>
           <w:lang w:val="es-ES"/>
         </w:rPr>
       </w:pPr>
       <w:r>
         <w:rPr>
+          <w:color w:val="auto"/>
           <w:lang w:val="es-ES"/>
         </w:rPr>
       </w:r>
@@ -4001,11 +4148,12 @@
         <w:pStyle w:val="Normal"/>
         <w:ind w:left="708" w:hanging="0"/>
         <w:rPr>
-          <w:lang w:val="es-ES"/>
-        </w:rPr>
-      </w:pPr>
-      <w:r>
-        <w:rPr>
+          <w:color w:val="auto"/>
+        </w:rPr>
+      </w:pPr>
+      <w:r>
+        <w:rPr>
+          <w:color w:val="auto"/>
           <w:lang w:val="es-ES"/>
         </w:rPr>
         <w:t>9º El cumplimimento de las condiciones de la convocatoria.</w:t>
@@ -9882,8 +10030,8 @@
       <w:tblLook w:firstRow="1" w:noVBand="1" w:lastRow="0" w:firstColumn="1" w:lastColumn="0" w:noHBand="0" w:val="04a0"/>
     </w:tblPr>
     <w:tblGrid>
-      <w:gridCol w:w="2714"/>
-      <w:gridCol w:w="4599"/>
+      <w:gridCol w:w="2713"/>
+      <w:gridCol w:w="4600"/>
       <w:gridCol w:w="2723"/>
     </w:tblGrid>
     <w:tr>
@@ -9892,7 +10040,7 @@
       </w:trPr>
       <w:tc>
         <w:tcPr>
-          <w:tcW w:w="2714" w:type="dxa"/>
+          <w:tcW w:w="2713" w:type="dxa"/>
           <w:tcBorders/>
           <w:vAlign w:val="bottom"/>
         </w:tcPr>
@@ -9975,7 +10123,7 @@
       </w:tc>
       <w:tc>
         <w:tcPr>
-          <w:tcW w:w="4599" w:type="dxa"/>
+          <w:tcW w:w="4600" w:type="dxa"/>
           <w:tcBorders/>
         </w:tcPr>
         <w:p>
@@ -10079,8 +10227,8 @@
       <w:tblLook w:firstRow="1" w:noVBand="1" w:lastRow="0" w:firstColumn="1" w:lastColumn="0" w:noHBand="0" w:val="04a0"/>
     </w:tblPr>
     <w:tblGrid>
-      <w:gridCol w:w="2714"/>
-      <w:gridCol w:w="4599"/>
+      <w:gridCol w:w="2713"/>
+      <w:gridCol w:w="4600"/>
       <w:gridCol w:w="2723"/>
     </w:tblGrid>
     <w:tr>
@@ -10089,7 +10237,7 @@
       </w:trPr>
       <w:tc>
         <w:tcPr>
-          <w:tcW w:w="2714" w:type="dxa"/>
+          <w:tcW w:w="2713" w:type="dxa"/>
           <w:tcBorders/>
           <w:vAlign w:val="bottom"/>
         </w:tcPr>
@@ -10165,7 +10313,7 @@
       </w:tc>
       <w:tc>
         <w:tcPr>
-          <w:tcW w:w="4599" w:type="dxa"/>
+          <w:tcW w:w="4600" w:type="dxa"/>
           <w:tcBorders/>
         </w:tcPr>
         <w:p>
@@ -11670,6 +11818,171 @@
   <w:abstractNum w:abstractNumId="12">
     <w:lvl w:ilvl="0">
       <w:start w:val="1"/>
+      <w:numFmt w:val="lowerLetter"/>
+      <w:lvlText w:val="%1)"/>
+      <w:lvlJc w:val="left"/>
+      <w:pPr>
+        <w:tabs>
+          <w:tab w:val="num" w:pos="0"/>
+        </w:tabs>
+        <w:ind w:left="1440" w:hanging="360"/>
+      </w:pPr>
+      <w:rPr>
+        <w:dstrike w:val="false"/>
+        <w:strike w:val="false"/>
+        <w:i/>
+        <w:u w:val="none"/>
+        <w:effect w:val="none"/>
+      </w:rPr>
+    </w:lvl>
+    <w:lvl w:ilvl="1">
+      <w:start w:val="1"/>
+      <w:numFmt w:val="lowerRoman"/>
+      <w:lvlText w:val="%2)"/>
+      <w:lvlJc w:val="right"/>
+      <w:pPr>
+        <w:tabs>
+          <w:tab w:val="num" w:pos="0"/>
+        </w:tabs>
+        <w:ind w:left="2160" w:hanging="360"/>
+      </w:pPr>
+      <w:rPr>
+        <w:dstrike w:val="false"/>
+        <w:strike w:val="false"/>
+        <w:u w:val="none"/>
+        <w:effect w:val="none"/>
+      </w:rPr>
+    </w:lvl>
+    <w:lvl w:ilvl="2">
+      <w:start w:val="1"/>
+      <w:numFmt w:val="decimal"/>
+      <w:lvlText w:val="%3)"/>
+      <w:lvlJc w:val="left"/>
+      <w:pPr>
+        <w:tabs>
+          <w:tab w:val="num" w:pos="0"/>
+        </w:tabs>
+        <w:ind w:left="2880" w:hanging="360"/>
+      </w:pPr>
+      <w:rPr>
+        <w:dstrike w:val="false"/>
+        <w:strike w:val="false"/>
+        <w:u w:val="none"/>
+        <w:effect w:val="none"/>
+      </w:rPr>
+    </w:lvl>
+    <w:lvl w:ilvl="3">
+      <w:start w:val="1"/>
+      <w:numFmt w:val="lowerLetter"/>
+      <w:lvlText w:val="(%4)"/>
+      <w:lvlJc w:val="left"/>
+      <w:pPr>
+        <w:tabs>
+          <w:tab w:val="num" w:pos="0"/>
+        </w:tabs>
+        <w:ind w:left="3600" w:hanging="360"/>
+      </w:pPr>
+      <w:rPr>
+        <w:dstrike w:val="false"/>
+        <w:strike w:val="false"/>
+        <w:u w:val="none"/>
+        <w:effect w:val="none"/>
+      </w:rPr>
+    </w:lvl>
+    <w:lvl w:ilvl="4">
+      <w:start w:val="1"/>
+      <w:numFmt w:val="lowerRoman"/>
+      <w:lvlText w:val="(%5)"/>
+      <w:lvlJc w:val="right"/>
+      <w:pPr>
+        <w:tabs>
+          <w:tab w:val="num" w:pos="0"/>
+        </w:tabs>
+        <w:ind w:left="4320" w:hanging="360"/>
+      </w:pPr>
+      <w:rPr>
+        <w:dstrike w:val="false"/>
+        <w:strike w:val="false"/>
+        <w:u w:val="none"/>
+        <w:effect w:val="none"/>
+      </w:rPr>
+    </w:lvl>
+    <w:lvl w:ilvl="5">
+      <w:start w:val="1"/>
+      <w:numFmt w:val="decimal"/>
+      <w:lvlText w:val="(%6)"/>
+      <w:lvlJc w:val="left"/>
+      <w:pPr>
+        <w:tabs>
+          <w:tab w:val="num" w:pos="0"/>
+        </w:tabs>
+        <w:ind w:left="5040" w:hanging="360"/>
+      </w:pPr>
+      <w:rPr>
+        <w:dstrike w:val="false"/>
+        <w:strike w:val="false"/>
+        <w:u w:val="none"/>
+        <w:effect w:val="none"/>
+      </w:rPr>
+    </w:lvl>
+    <w:lvl w:ilvl="6">
+      <w:start w:val="1"/>
+      <w:numFmt w:val="lowerLetter"/>
+      <w:lvlText w:val="%7."/>
+      <w:lvlJc w:val="left"/>
+      <w:pPr>
+        <w:tabs>
+          <w:tab w:val="num" w:pos="0"/>
+        </w:tabs>
+        <w:ind w:left="5760" w:hanging="360"/>
+      </w:pPr>
+      <w:rPr>
+        <w:dstrike w:val="false"/>
+        <w:strike w:val="false"/>
+        <w:u w:val="none"/>
+        <w:effect w:val="none"/>
+      </w:rPr>
+    </w:lvl>
+    <w:lvl w:ilvl="7">
+      <w:start w:val="1"/>
+      <w:numFmt w:val="lowerRoman"/>
+      <w:lvlText w:val="%8."/>
+      <w:lvlJc w:val="right"/>
+      <w:pPr>
+        <w:tabs>
+          <w:tab w:val="num" w:pos="0"/>
+        </w:tabs>
+        <w:ind w:left="6480" w:hanging="360"/>
+      </w:pPr>
+      <w:rPr>
+        <w:dstrike w:val="false"/>
+        <w:strike w:val="false"/>
+        <w:u w:val="none"/>
+        <w:effect w:val="none"/>
+      </w:rPr>
+    </w:lvl>
+    <w:lvl w:ilvl="8">
+      <w:start w:val="1"/>
+      <w:numFmt w:val="decimal"/>
+      <w:lvlText w:val="%9."/>
+      <w:lvlJc w:val="left"/>
+      <w:pPr>
+        <w:tabs>
+          <w:tab w:val="num" w:pos="0"/>
+        </w:tabs>
+        <w:ind w:left="7200" w:hanging="360"/>
+      </w:pPr>
+      <w:rPr>
+        <w:dstrike w:val="false"/>
+        <w:strike w:val="false"/>
+        <w:u w:val="none"/>
+        <w:effect w:val="none"/>
+      </w:rPr>
+    </w:lvl>
+  </w:abstractNum>
+  <w:abstractNum w:abstractNumId="13">
+    <w:lvl w:ilvl="0">
+      <w:start w:val="1"/>
       <w:numFmt w:val="none"/>
       <w:suff w:val="nothing"/>
       <w:lvlText w:val=""/>
@@ -11823,10 +12136,22 @@
     <w:abstractNumId w:val="12"/>
   </w:num>
   <w:num w:numId="13">
-    <w:abstractNumId w:val="7"/>
+    <w:abstractNumId w:val="13"/>
+  </w:num>
+  <w:num w:numId="14">
+    <w:abstractNumId w:val="12"/>
     <w:lvlOverride w:ilvl="0">
       <w:startOverride w:val="1"/>
     </w:lvlOverride>
+  </w:num>
+  <w:num w:numId="15">
+    <w:abstractNumId w:val="12"/>
+  </w:num>
+  <w:num w:numId="16">
+    <w:abstractNumId w:val="12"/>
+  </w:num>
+  <w:num w:numId="17">
+    <w:abstractNumId w:val="12"/>
   </w:num>
 </w:numbering>
 </file>
@@ -12676,12 +13001,12 @@
       <w:jc w:val="left"/>
     </w:pPr>
     <w:rPr>
-      <w:rFonts w:ascii="LegacySanITCBoo" w:hAnsi="LegacySanITCBoo" w:cs="LegacySanITCBoo" w:eastAsia="Calibri"/>
+      <w:rFonts w:ascii="LegacySanITCBoo" w:hAnsi="LegacySanITCBoo" w:eastAsia="Calibri" w:cs="LegacySanITCBoo"/>
       <w:color w:val="000000"/>
       <w:kern w:val="0"/>
       <w:sz w:val="24"/>
       <w:szCs w:val="24"/>
-      <w:lang w:eastAsia="en-US" w:val="es-ES" w:bidi="ar-SA"/>
+      <w:lang w:val="es-ES" w:eastAsia="en-US" w:bidi="ar-SA"/>
     </w:rPr>
   </w:style>
   <w:style w:type="paragraph" w:styleId="Normal1" w:customStyle="1">

</xml_diff>

<commit_message>
Estoy con la línea idi-isba adaptando el formulario de solicitud
</commit_message>
<xml_diff>
--- a/convo isba/IDI ISBA borrador 19.docx
+++ b/convo isba/IDI ISBA borrador 19.docx
@@ -1696,7 +1696,7 @@
         <w:pStyle w:val="Normal"/>
         <w:numPr>
           <w:ilvl w:val="0"/>
-          <w:numId w:val="14"/>
+          <w:numId w:val="17"/>
         </w:numPr>
         <w:tabs>
           <w:tab w:val="clear" w:pos="708"/>
@@ -1722,7 +1722,7 @@
         <w:pStyle w:val="Normal"/>
         <w:numPr>
           <w:ilvl w:val="0"/>
-          <w:numId w:val="15"/>
+          <w:numId w:val="18"/>
         </w:numPr>
         <w:tabs>
           <w:tab w:val="clear" w:pos="708"/>
@@ -1748,7 +1748,7 @@
         <w:pStyle w:val="Normal"/>
         <w:numPr>
           <w:ilvl w:val="0"/>
-          <w:numId w:val="16"/>
+          <w:numId w:val="19"/>
         </w:numPr>
         <w:tabs>
           <w:tab w:val="clear" w:pos="708"/>
@@ -1774,7 +1774,7 @@
         <w:pStyle w:val="Normal"/>
         <w:numPr>
           <w:ilvl w:val="0"/>
-          <w:numId w:val="17"/>
+          <w:numId w:val="20"/>
         </w:numPr>
         <w:tabs>
           <w:tab w:val="clear" w:pos="708"/>
@@ -3224,19 +3224,19 @@
           <w:numId w:val="4"/>
         </w:numPr>
         <w:rPr>
-          <w:color w:val="FF972F"/>
-        </w:rPr>
-      </w:pPr>
-      <w:r>
-        <w:rPr>
-          <w:color w:val="FF972F"/>
+          <w:color w:val="00A933"/>
+        </w:rPr>
+      </w:pPr>
+      <w:r>
+        <w:rPr>
+          <w:color w:val="00A933"/>
           <w:highlight w:val="white"/>
         </w:rPr>
         <w:t>Descripción de la empresa y su actividad, modelo de negocio y</w:t>
       </w:r>
       <w:r>
         <w:rPr>
-          <w:color w:val="FF972F"/>
+          <w:color w:val="00A933"/>
         </w:rPr>
         <w:t xml:space="preserve"> detalle de la inversión/Inversiones previstas</w:t>
       </w:r>
@@ -3270,12 +3270,12 @@
           <w:numId w:val="4"/>
         </w:numPr>
         <w:rPr>
-          <w:color w:val="FF972F"/>
-        </w:rPr>
-      </w:pPr>
-      <w:r>
-        <w:rPr>
-          <w:color w:val="FF972F"/>
+          <w:color w:val="00A933"/>
+        </w:rPr>
+      </w:pPr>
+      <w:r>
+        <w:rPr>
+          <w:color w:val="00A933"/>
           <w:highlight w:val="white"/>
         </w:rPr>
         <w:t>Declaración responsable de la veracidad de los datos bancarios aportados que se encuentra incluido en la solicitud de la ayuda.</w:t>
@@ -3303,12 +3303,12 @@
           <w:numId w:val="4"/>
         </w:numPr>
         <w:rPr>
-          <w:color w:val="FF972F"/>
-        </w:rPr>
-      </w:pPr>
-      <w:r>
-        <w:rPr>
-          <w:color w:val="FF972F"/>
+          <w:color w:val="00A933"/>
+        </w:rPr>
+      </w:pPr>
+      <w:r>
+        <w:rPr>
+          <w:color w:val="00A933"/>
         </w:rPr>
         <w:t>Certificado del IAE actualizado en el momento de la sol·licitud</w:t>
       </w:r>
@@ -3338,13 +3338,13 @@
           <w:tab w:val="left" w:pos="426" w:leader="none"/>
         </w:tabs>
         <w:rPr>
-          <w:color w:val="FF972F"/>
+          <w:color w:val="00A933"/>
         </w:rPr>
       </w:pPr>
       <w:r>
         <w:rPr>
           <w:rFonts w:eastAsia="Noto Sans" w:cs="Noto Sans" w:ascii="Noto Sans" w:hAnsi="Noto Sans"/>
-          <w:color w:val="FF972F"/>
+          <w:color w:val="00A933"/>
           <w:highlight w:val="white"/>
           <w:lang w:eastAsia="zh-CN" w:bidi="hi-IN"/>
         </w:rPr>
@@ -3366,12 +3366,12 @@
         <w:ind w:left="1418" w:hanging="425"/>
         <w:textAlignment w:val="auto"/>
         <w:rPr>
-          <w:color w:val="FF972F"/>
-        </w:rPr>
-      </w:pPr>
-      <w:r>
-        <w:rPr>
-          <w:color w:val="FF972F"/>
+          <w:color w:val="00A933"/>
+        </w:rPr>
+      </w:pPr>
+      <w:r>
+        <w:rPr>
+          <w:color w:val="00A933"/>
           <w:highlight w:val="white"/>
         </w:rPr>
         <w:t>El certificado de estar en el régimen especial de trabajadores autónomos o en un régimen alternativo equivalente.</w:t>
@@ -3411,12 +3411,12 @@
         <w:ind w:left="851" w:hanging="360"/>
         <w:textAlignment w:val="auto"/>
         <w:rPr>
-          <w:color w:val="FF972F"/>
-        </w:rPr>
-      </w:pPr>
-      <w:r>
-        <w:rPr>
-          <w:color w:val="FF972F"/>
+          <w:color w:val="00A933"/>
+        </w:rPr>
+      </w:pPr>
+      <w:r>
+        <w:rPr>
+          <w:color w:val="00A933"/>
           <w:highlight w:val="white"/>
         </w:rPr>
         <w:t>En caso de que el solicitante sea una persona jurídica, se requerirá:</w:t>
@@ -3437,12 +3437,12 @@
         <w:ind w:left="1418" w:hanging="447"/>
         <w:textAlignment w:val="auto"/>
         <w:rPr>
-          <w:color w:val="FF972F"/>
-        </w:rPr>
-      </w:pPr>
-      <w:r>
-        <w:rPr>
-          <w:color w:val="FF972F"/>
+          <w:color w:val="00A933"/>
+        </w:rPr>
+      </w:pPr>
+      <w:r>
+        <w:rPr>
+          <w:color w:val="00A933"/>
         </w:rPr>
         <w:t>Escritura pública y estatutos, debidamente inscritos en el registro correspondiente.</w:t>
       </w:r>
@@ -3462,13 +3462,13 @@
         <w:ind w:left="1418" w:hanging="447"/>
         <w:textAlignment w:val="auto"/>
         <w:rPr>
-          <w:color w:val="FF972F"/>
+          <w:color w:val="00A933"/>
         </w:rPr>
       </w:pPr>
       <w:bookmarkStart w:id="2" w:name="_Hlk159401595"/>
       <w:r>
         <w:rPr>
-          <w:color w:val="FF972F"/>
+          <w:color w:val="00A933"/>
           <w:highlight w:val="white"/>
         </w:rPr>
         <w:t>Documento fehaciente que acredite la representación de la persona que actúa en nombre de la entidad solicitante. La representación podrá acreditarse por cualquier forma válida en derecho.</w:t>
@@ -3510,13 +3510,13 @@
         </w:tabs>
         <w:spacing w:lineRule="auto" w:line="240"/>
         <w:rPr>
-          <w:color w:val="FF972F"/>
+          <w:color w:val="00A933"/>
         </w:rPr>
       </w:pPr>
       <w:r>
         <w:rPr>
           <w:rFonts w:eastAsia="Noto Sans" w:cs="Noto Sans" w:ascii="Noto Sans" w:hAnsi="Noto Sans"/>
-          <w:color w:val="FF972F"/>
+          <w:color w:val="00A933"/>
           <w:highlight w:val="white"/>
           <w:lang w:eastAsia="zh-CN" w:bidi="hi-IN"/>
         </w:rPr>
@@ -3537,12 +3537,12 @@
         <w:suppressAutoHyphens w:val="false"/>
         <w:textAlignment w:val="auto"/>
         <w:rPr>
-          <w:color w:val="FF972F"/>
-        </w:rPr>
-      </w:pPr>
-      <w:r>
-        <w:rPr>
-          <w:color w:val="FF972F"/>
+          <w:color w:val="00A933"/>
+        </w:rPr>
+      </w:pPr>
+      <w:r>
+        <w:rPr>
+          <w:color w:val="00A933"/>
           <w:highlight w:val="white"/>
         </w:rPr>
         <w:t>Respecto a la acreditación de las obligaciones tributarias autonómicas con la Agencia Tributaria de las Illes Balears y de las obligaciones con la Seguridad Social, la solicitud de ayudas implicará la autorización para que el IDI pueda obtener de la Agencia Tributaria de las Illes Balears y de la Tesorería General de la Seguridad Social la información relativa al cumplimiento de estas obligaciones, excepto en caso de denegación expresa del consentimiento, supuesto en el que la persona o la entidad solicitante debe aportar el certificado correspondiente, junto con la solicitud de las ayudas.</w:t>
@@ -3582,12 +3582,12 @@
         <w:suppressAutoHyphens w:val="false"/>
         <w:textAlignment w:val="auto"/>
         <w:rPr>
-          <w:color w:val="FF972F"/>
-        </w:rPr>
-      </w:pPr>
-      <w:r>
-        <w:rPr>
-          <w:color w:val="FF972F"/>
+          <w:color w:val="00A933"/>
+        </w:rPr>
+      </w:pPr>
+      <w:r>
+        <w:rPr>
+          <w:color w:val="00A933"/>
           <w:highlight w:val="white"/>
         </w:rPr>
         <w:t>En cuanto a la acreditación del requisito de estar al corriente de las obligaciones tributarias con la Agencia Estatal de la Administración Tributaria, deberá aportarse el certificado acreditativo del cumplimiento de esta obligación.</w:t>
@@ -3620,12 +3620,12 @@
         <w:suppressAutoHyphens w:val="false"/>
         <w:textAlignment w:val="auto"/>
         <w:rPr>
-          <w:color w:val="FF972F"/>
-        </w:rPr>
-      </w:pPr>
-      <w:r>
-        <w:rPr>
-          <w:color w:val="FF972F"/>
+          <w:color w:val="00A933"/>
+        </w:rPr>
+      </w:pPr>
+      <w:r>
+        <w:rPr>
+          <w:color w:val="00A933"/>
           <w:lang w:val="es-ES" w:eastAsia="en-US" w:bidi="ar-SA"/>
         </w:rPr>
         <w:t>Para ayudas de importe superior a 30.00€, deberá aportarse el certificado  que establece el artículo 13.3 bis de la Ley 38/2003 de 17 de noviembre.</w:t>
@@ -3649,20 +3649,14 @@
           <w:numId w:val="4"/>
         </w:numPr>
         <w:rPr>
-          <w:color w:val="FF972F"/>
-        </w:rPr>
-      </w:pPr>
-      <w:r>
-        <w:rPr>
-          <w:color w:val="FF972F"/>
-        </w:rPr>
-        <w:t>El certificado de la sociedad de garantía recíproca que avale la operación financiera que acredite la fecha de entrada de la solicitud del beneficiario de petición del aval sobre la operación financiera a subvencionar</w:t>
-      </w:r>
-      <w:r>
-        <w:rPr>
-          <w:color w:val="FF972F"/>
-        </w:rPr>
-        <w:t>.</w:t>
+          <w:color w:val="00A933"/>
+        </w:rPr>
+      </w:pPr>
+      <w:r>
+        <w:rPr>
+          <w:color w:val="00A933"/>
+        </w:rPr>
+        <w:t>El certificado de la sociedad de garantía recíproca que avale la operación financiera que acredite la fecha de entrada de la solicitud del beneficiario de petición del aval sobre la operación financiera a subvencionar.</w:t>
       </w:r>
     </w:p>
     <w:p>
@@ -3702,12 +3696,12 @@
         <w:pStyle w:val="Normal"/>
         <w:ind w:left="720" w:hanging="0"/>
         <w:rPr>
-          <w:color w:val="auto"/>
-        </w:rPr>
-      </w:pPr>
-      <w:r>
-        <w:rPr>
-          <w:color w:val="auto"/>
+          <w:color w:val="FF972F"/>
+        </w:rPr>
+      </w:pPr>
+      <w:r>
+        <w:rPr>
+          <w:color w:val="FF972F"/>
         </w:rPr>
       </w:r>
     </w:p>
@@ -3740,13 +3734,13 @@
         <w:ind w:left="720" w:hanging="0"/>
         <w:textAlignment w:val="auto"/>
         <w:rPr>
-          <w:color w:val="auto"/>
+          <w:color w:val="FF972F"/>
           <w:lang w:val="es-ES" w:eastAsia="en-US" w:bidi="ar-SA"/>
         </w:rPr>
       </w:pPr>
       <w:r>
         <w:rPr>
-          <w:color w:val="auto"/>
+          <w:color w:val="FF972F"/>
           <w:lang w:val="es-ES" w:eastAsia="en-US" w:bidi="ar-SA"/>
         </w:rPr>
       </w:r>
@@ -3759,18 +3753,18 @@
           <w:numId w:val="4"/>
         </w:numPr>
         <w:rPr>
-          <w:color w:val="auto"/>
-        </w:rPr>
-      </w:pPr>
-      <w:r>
-        <w:rPr>
-          <w:color w:val="00A933"/>
+          <w:color w:val="FF972F"/>
+        </w:rPr>
+      </w:pPr>
+      <w:r>
+        <w:rPr>
+          <w:color w:val="FF972F"/>
         </w:rPr>
         <w:t>Una Declaración responsable, incluida en el modelo normalizado de sol·licitud, de la persona titular de la empresa o de quien la representa legalmente</w:t>
       </w:r>
       <w:r>
         <w:rPr>
-          <w:color w:val="auto"/>
+          <w:color w:val="FF972F"/>
         </w:rPr>
         <w:t>, con el siguiente contenido:</w:t>
       </w:r>
@@ -3779,12 +3773,12 @@
       <w:pPr>
         <w:pStyle w:val="Normal"/>
         <w:rPr>
-          <w:color w:val="auto"/>
-        </w:rPr>
-      </w:pPr>
-      <w:r>
-        <w:rPr>
-          <w:color w:val="auto"/>
+          <w:color w:val="FF972F"/>
+        </w:rPr>
+      </w:pPr>
+      <w:r>
+        <w:rPr>
+          <w:color w:val="FF972F"/>
         </w:rPr>
       </w:r>
     </w:p>
@@ -3799,18 +3793,18 @@
         <w:ind w:left="708" w:hanging="0"/>
         <w:textAlignment w:val="auto"/>
         <w:rPr>
-          <w:color w:val="auto"/>
-        </w:rPr>
-      </w:pPr>
-      <w:r>
-        <w:rPr>
-          <w:color w:val="auto"/>
+          <w:color w:val="00A933"/>
+        </w:rPr>
+      </w:pPr>
+      <w:r>
+        <w:rPr>
+          <w:color w:val="00A933"/>
         </w:rPr>
         <w:t xml:space="preserve">1º </w:t>
       </w:r>
       <w:r>
         <w:rPr>
-          <w:color w:val="auto"/>
+          <w:color w:val="00A933"/>
           <w:highlight w:val="white"/>
         </w:rPr>
         <w:t xml:space="preserve">Cumplimiento del reglamento (UE) n.º 1407/2013 de la Comisión de 18 de diciembre de 2013, relativo a la aplicación de los artículos 107 y 108 del Tratado de Funcionamiento de la Unión Europea de las ayudas </w:t>
@@ -3818,21 +3812,21 @@
       <w:r>
         <w:rPr>
           <w:i/>
-          <w:color w:val="auto"/>
+          <w:color w:val="00A933"/>
           <w:highlight w:val="white"/>
         </w:rPr>
         <w:t>de minimis,</w:t>
       </w:r>
       <w:r>
         <w:rPr>
-          <w:color w:val="auto"/>
+          <w:color w:val="00A933"/>
           <w:highlight w:val="white"/>
         </w:rPr>
         <w:t xml:space="preserve"> </w:t>
       </w:r>
       <w:r>
         <w:rPr>
-          <w:color w:val="auto"/>
+          <w:color w:val="00A933"/>
         </w:rPr>
         <w:t>y el cumplimiento del reglamento (UE) 2023/2831 de la comisión, de 13 de diciembre de 2023, relativo a la aplicación de los artículos 107 y 108 del Tratado.</w:t>
       </w:r>
@@ -3848,12 +3842,12 @@
         <w:ind w:left="708" w:hanging="0"/>
         <w:textAlignment w:val="auto"/>
         <w:rPr>
-          <w:color w:val="auto"/>
-        </w:rPr>
-      </w:pPr>
-      <w:r>
-        <w:rPr>
-          <w:color w:val="auto"/>
+          <w:color w:val="00A933"/>
+        </w:rPr>
+      </w:pPr>
+      <w:r>
+        <w:rPr>
+          <w:color w:val="00A933"/>
         </w:rPr>
       </w:r>
     </w:p>
@@ -3868,12 +3862,12 @@
         <w:ind w:left="708" w:hanging="0"/>
         <w:textAlignment w:val="auto"/>
         <w:rPr>
-          <w:color w:val="auto"/>
-        </w:rPr>
-      </w:pPr>
-      <w:r>
-        <w:rPr>
-          <w:color w:val="auto"/>
+          <w:color w:val="00A933"/>
+        </w:rPr>
+      </w:pPr>
+      <w:r>
+        <w:rPr>
+          <w:color w:val="00A933"/>
         </w:rPr>
         <w:t>2º Declaración de las ayudas recibidas durante el ejercicio fiscal en curso y los dos ejercicios fiscales anteriores.</w:t>
       </w:r>
@@ -3889,6 +3883,35 @@
         <w:ind w:left="708" w:hanging="0"/>
         <w:textAlignment w:val="auto"/>
         <w:rPr>
+          <w:color w:val="00A933"/>
+        </w:rPr>
+      </w:pPr>
+      <w:r>
+        <w:rPr>
+          <w:color w:val="00A933"/>
+        </w:rPr>
+      </w:r>
+    </w:p>
+    <w:p>
+      <w:pPr>
+        <w:pStyle w:val="Normal"/>
+        <w:ind w:left="708" w:hanging="0"/>
+        <w:rPr>
+          <w:color w:val="00A933"/>
+        </w:rPr>
+      </w:pPr>
+      <w:r>
+        <w:rPr>
+          <w:color w:val="00A933"/>
+        </w:rPr>
+        <w:t>3.º Que no ha solicitado o recibido ninguna otra ayuda de cualquier entidad, pública o privada, nacional o extranjera, relacionada con la operación financiera o con el proyecto de inversión; o, en caso contrario, relación de todas las ayudas y las subvenciones solicitadas o recibidas.</w:t>
+      </w:r>
+    </w:p>
+    <w:p>
+      <w:pPr>
+        <w:pStyle w:val="Normal"/>
+        <w:ind w:left="708" w:hanging="0"/>
+        <w:rPr>
           <w:color w:val="auto"/>
         </w:rPr>
       </w:pPr>
@@ -3910,36 +3933,13 @@
         <w:rPr>
           <w:color w:val="auto"/>
         </w:rPr>
-        <w:t>3.º Que no ha solicitado o recibido ninguna otra ayuda de cualquier entidad, pública o privada, nacional o extranjera, relacionada con la operación financiera o con el proyecto de inversión; o, en caso contrario, relación de todas las ayudas y las subvenciones solicitadas o recibidas.</w:t>
-      </w:r>
-    </w:p>
-    <w:p>
-      <w:pPr>
-        <w:pStyle w:val="Normal"/>
-        <w:ind w:left="708" w:hanging="0"/>
-        <w:rPr>
-          <w:color w:val="auto"/>
-        </w:rPr>
-      </w:pPr>
-      <w:r>
-        <w:rPr>
-          <w:color w:val="auto"/>
-        </w:rPr>
-      </w:r>
-    </w:p>
-    <w:p>
-      <w:pPr>
-        <w:pStyle w:val="Normal"/>
-        <w:ind w:left="708" w:hanging="0"/>
-        <w:rPr>
-          <w:color w:val="auto"/>
-        </w:rPr>
-      </w:pPr>
-      <w:r>
-        <w:rPr>
-          <w:color w:val="auto"/>
-        </w:rPr>
-        <w:t>4º Cumplimiento de  la capacidad de representación suficiente, debidamente acreditada, para realizar la tramitación indicada.</w:t>
+        <w:t xml:space="preserve">4º </w:t>
+      </w:r>
+      <w:r>
+        <w:rPr>
+          <w:color w:val="00A933"/>
+        </w:rPr>
+        <w:t>Cumplimiento de  la capacidad de representación suficiente, debidamente acreditada, para realizar la tramitación indicada.</w:t>
       </w:r>
     </w:p>
     <w:p>
@@ -10030,8 +10030,8 @@
       <w:tblLook w:firstRow="1" w:noVBand="1" w:lastRow="0" w:firstColumn="1" w:lastColumn="0" w:noHBand="0" w:val="04a0"/>
     </w:tblPr>
     <w:tblGrid>
-      <w:gridCol w:w="2713"/>
-      <w:gridCol w:w="4600"/>
+      <w:gridCol w:w="2712"/>
+      <w:gridCol w:w="4601"/>
       <w:gridCol w:w="2723"/>
     </w:tblGrid>
     <w:tr>
@@ -10040,7 +10040,7 @@
       </w:trPr>
       <w:tc>
         <w:tcPr>
-          <w:tcW w:w="2713" w:type="dxa"/>
+          <w:tcW w:w="2712" w:type="dxa"/>
           <w:tcBorders/>
           <w:vAlign w:val="bottom"/>
         </w:tcPr>
@@ -10123,7 +10123,7 @@
       </w:tc>
       <w:tc>
         <w:tcPr>
-          <w:tcW w:w="4600" w:type="dxa"/>
+          <w:tcW w:w="4601" w:type="dxa"/>
           <w:tcBorders/>
         </w:tcPr>
         <w:p>
@@ -10227,8 +10227,8 @@
       <w:tblLook w:firstRow="1" w:noVBand="1" w:lastRow="0" w:firstColumn="1" w:lastColumn="0" w:noHBand="0" w:val="04a0"/>
     </w:tblPr>
     <w:tblGrid>
-      <w:gridCol w:w="2713"/>
-      <w:gridCol w:w="4600"/>
+      <w:gridCol w:w="2712"/>
+      <w:gridCol w:w="4601"/>
       <w:gridCol w:w="2723"/>
     </w:tblGrid>
     <w:tr>
@@ -10237,7 +10237,7 @@
       </w:trPr>
       <w:tc>
         <w:tcPr>
-          <w:tcW w:w="2713" w:type="dxa"/>
+          <w:tcW w:w="2712" w:type="dxa"/>
           <w:tcBorders/>
           <w:vAlign w:val="bottom"/>
         </w:tcPr>
@@ -10313,7 +10313,7 @@
       </w:tc>
       <w:tc>
         <w:tcPr>
-          <w:tcW w:w="4600" w:type="dxa"/>
+          <w:tcW w:w="4601" w:type="dxa"/>
           <w:tcBorders/>
         </w:tcPr>
         <w:p>
@@ -11983,6 +11983,501 @@
   <w:abstractNum w:abstractNumId="13">
     <w:lvl w:ilvl="0">
       <w:start w:val="1"/>
+      <w:numFmt w:val="lowerLetter"/>
+      <w:lvlText w:val="%1)"/>
+      <w:lvlJc w:val="left"/>
+      <w:pPr>
+        <w:tabs>
+          <w:tab w:val="num" w:pos="0"/>
+        </w:tabs>
+        <w:ind w:left="1440" w:hanging="360"/>
+      </w:pPr>
+      <w:rPr>
+        <w:dstrike w:val="false"/>
+        <w:strike w:val="false"/>
+        <w:i/>
+        <w:u w:val="none"/>
+        <w:effect w:val="none"/>
+      </w:rPr>
+    </w:lvl>
+    <w:lvl w:ilvl="1">
+      <w:start w:val="1"/>
+      <w:numFmt w:val="lowerRoman"/>
+      <w:lvlText w:val="%2)"/>
+      <w:lvlJc w:val="right"/>
+      <w:pPr>
+        <w:tabs>
+          <w:tab w:val="num" w:pos="0"/>
+        </w:tabs>
+        <w:ind w:left="2160" w:hanging="360"/>
+      </w:pPr>
+      <w:rPr>
+        <w:dstrike w:val="false"/>
+        <w:strike w:val="false"/>
+        <w:u w:val="none"/>
+        <w:effect w:val="none"/>
+      </w:rPr>
+    </w:lvl>
+    <w:lvl w:ilvl="2">
+      <w:start w:val="1"/>
+      <w:numFmt w:val="decimal"/>
+      <w:lvlText w:val="%3)"/>
+      <w:lvlJc w:val="left"/>
+      <w:pPr>
+        <w:tabs>
+          <w:tab w:val="num" w:pos="0"/>
+        </w:tabs>
+        <w:ind w:left="2880" w:hanging="360"/>
+      </w:pPr>
+      <w:rPr>
+        <w:dstrike w:val="false"/>
+        <w:strike w:val="false"/>
+        <w:u w:val="none"/>
+        <w:effect w:val="none"/>
+      </w:rPr>
+    </w:lvl>
+    <w:lvl w:ilvl="3">
+      <w:start w:val="1"/>
+      <w:numFmt w:val="lowerLetter"/>
+      <w:lvlText w:val="(%4)"/>
+      <w:lvlJc w:val="left"/>
+      <w:pPr>
+        <w:tabs>
+          <w:tab w:val="num" w:pos="0"/>
+        </w:tabs>
+        <w:ind w:left="3600" w:hanging="360"/>
+      </w:pPr>
+      <w:rPr>
+        <w:dstrike w:val="false"/>
+        <w:strike w:val="false"/>
+        <w:u w:val="none"/>
+        <w:effect w:val="none"/>
+      </w:rPr>
+    </w:lvl>
+    <w:lvl w:ilvl="4">
+      <w:start w:val="1"/>
+      <w:numFmt w:val="lowerRoman"/>
+      <w:lvlText w:val="(%5)"/>
+      <w:lvlJc w:val="right"/>
+      <w:pPr>
+        <w:tabs>
+          <w:tab w:val="num" w:pos="0"/>
+        </w:tabs>
+        <w:ind w:left="4320" w:hanging="360"/>
+      </w:pPr>
+      <w:rPr>
+        <w:dstrike w:val="false"/>
+        <w:strike w:val="false"/>
+        <w:u w:val="none"/>
+        <w:effect w:val="none"/>
+      </w:rPr>
+    </w:lvl>
+    <w:lvl w:ilvl="5">
+      <w:start w:val="1"/>
+      <w:numFmt w:val="decimal"/>
+      <w:lvlText w:val="(%6)"/>
+      <w:lvlJc w:val="left"/>
+      <w:pPr>
+        <w:tabs>
+          <w:tab w:val="num" w:pos="0"/>
+        </w:tabs>
+        <w:ind w:left="5040" w:hanging="360"/>
+      </w:pPr>
+      <w:rPr>
+        <w:dstrike w:val="false"/>
+        <w:strike w:val="false"/>
+        <w:u w:val="none"/>
+        <w:effect w:val="none"/>
+      </w:rPr>
+    </w:lvl>
+    <w:lvl w:ilvl="6">
+      <w:start w:val="1"/>
+      <w:numFmt w:val="lowerLetter"/>
+      <w:lvlText w:val="%7."/>
+      <w:lvlJc w:val="left"/>
+      <w:pPr>
+        <w:tabs>
+          <w:tab w:val="num" w:pos="0"/>
+        </w:tabs>
+        <w:ind w:left="5760" w:hanging="360"/>
+      </w:pPr>
+      <w:rPr>
+        <w:dstrike w:val="false"/>
+        <w:strike w:val="false"/>
+        <w:u w:val="none"/>
+        <w:effect w:val="none"/>
+      </w:rPr>
+    </w:lvl>
+    <w:lvl w:ilvl="7">
+      <w:start w:val="1"/>
+      <w:numFmt w:val="lowerRoman"/>
+      <w:lvlText w:val="%8."/>
+      <w:lvlJc w:val="right"/>
+      <w:pPr>
+        <w:tabs>
+          <w:tab w:val="num" w:pos="0"/>
+        </w:tabs>
+        <w:ind w:left="6480" w:hanging="360"/>
+      </w:pPr>
+      <w:rPr>
+        <w:dstrike w:val="false"/>
+        <w:strike w:val="false"/>
+        <w:u w:val="none"/>
+        <w:effect w:val="none"/>
+      </w:rPr>
+    </w:lvl>
+    <w:lvl w:ilvl="8">
+      <w:start w:val="1"/>
+      <w:numFmt w:val="decimal"/>
+      <w:lvlText w:val="%9."/>
+      <w:lvlJc w:val="left"/>
+      <w:pPr>
+        <w:tabs>
+          <w:tab w:val="num" w:pos="0"/>
+        </w:tabs>
+        <w:ind w:left="7200" w:hanging="360"/>
+      </w:pPr>
+      <w:rPr>
+        <w:dstrike w:val="false"/>
+        <w:strike w:val="false"/>
+        <w:u w:val="none"/>
+        <w:effect w:val="none"/>
+      </w:rPr>
+    </w:lvl>
+  </w:abstractNum>
+  <w:abstractNum w:abstractNumId="14">
+    <w:lvl w:ilvl="0">
+      <w:start w:val="1"/>
+      <w:numFmt w:val="lowerLetter"/>
+      <w:lvlText w:val="%1)"/>
+      <w:lvlJc w:val="left"/>
+      <w:pPr>
+        <w:tabs>
+          <w:tab w:val="num" w:pos="0"/>
+        </w:tabs>
+        <w:ind w:left="1440" w:hanging="360"/>
+      </w:pPr>
+      <w:rPr>
+        <w:dstrike w:val="false"/>
+        <w:strike w:val="false"/>
+        <w:i/>
+        <w:u w:val="none"/>
+        <w:effect w:val="none"/>
+      </w:rPr>
+    </w:lvl>
+    <w:lvl w:ilvl="1">
+      <w:start w:val="1"/>
+      <w:numFmt w:val="lowerRoman"/>
+      <w:lvlText w:val="%2)"/>
+      <w:lvlJc w:val="right"/>
+      <w:pPr>
+        <w:tabs>
+          <w:tab w:val="num" w:pos="0"/>
+        </w:tabs>
+        <w:ind w:left="2160" w:hanging="360"/>
+      </w:pPr>
+      <w:rPr>
+        <w:dstrike w:val="false"/>
+        <w:strike w:val="false"/>
+        <w:u w:val="none"/>
+        <w:effect w:val="none"/>
+      </w:rPr>
+    </w:lvl>
+    <w:lvl w:ilvl="2">
+      <w:start w:val="1"/>
+      <w:numFmt w:val="decimal"/>
+      <w:lvlText w:val="%3)"/>
+      <w:lvlJc w:val="left"/>
+      <w:pPr>
+        <w:tabs>
+          <w:tab w:val="num" w:pos="0"/>
+        </w:tabs>
+        <w:ind w:left="2880" w:hanging="360"/>
+      </w:pPr>
+      <w:rPr>
+        <w:dstrike w:val="false"/>
+        <w:strike w:val="false"/>
+        <w:u w:val="none"/>
+        <w:effect w:val="none"/>
+      </w:rPr>
+    </w:lvl>
+    <w:lvl w:ilvl="3">
+      <w:start w:val="1"/>
+      <w:numFmt w:val="lowerLetter"/>
+      <w:lvlText w:val="(%4)"/>
+      <w:lvlJc w:val="left"/>
+      <w:pPr>
+        <w:tabs>
+          <w:tab w:val="num" w:pos="0"/>
+        </w:tabs>
+        <w:ind w:left="3600" w:hanging="360"/>
+      </w:pPr>
+      <w:rPr>
+        <w:dstrike w:val="false"/>
+        <w:strike w:val="false"/>
+        <w:u w:val="none"/>
+        <w:effect w:val="none"/>
+      </w:rPr>
+    </w:lvl>
+    <w:lvl w:ilvl="4">
+      <w:start w:val="1"/>
+      <w:numFmt w:val="lowerRoman"/>
+      <w:lvlText w:val="(%5)"/>
+      <w:lvlJc w:val="right"/>
+      <w:pPr>
+        <w:tabs>
+          <w:tab w:val="num" w:pos="0"/>
+        </w:tabs>
+        <w:ind w:left="4320" w:hanging="360"/>
+      </w:pPr>
+      <w:rPr>
+        <w:dstrike w:val="false"/>
+        <w:strike w:val="false"/>
+        <w:u w:val="none"/>
+        <w:effect w:val="none"/>
+      </w:rPr>
+    </w:lvl>
+    <w:lvl w:ilvl="5">
+      <w:start w:val="1"/>
+      <w:numFmt w:val="decimal"/>
+      <w:lvlText w:val="(%6)"/>
+      <w:lvlJc w:val="left"/>
+      <w:pPr>
+        <w:tabs>
+          <w:tab w:val="num" w:pos="0"/>
+        </w:tabs>
+        <w:ind w:left="5040" w:hanging="360"/>
+      </w:pPr>
+      <w:rPr>
+        <w:dstrike w:val="false"/>
+        <w:strike w:val="false"/>
+        <w:u w:val="none"/>
+        <w:effect w:val="none"/>
+      </w:rPr>
+    </w:lvl>
+    <w:lvl w:ilvl="6">
+      <w:start w:val="1"/>
+      <w:numFmt w:val="lowerLetter"/>
+      <w:lvlText w:val="%7."/>
+      <w:lvlJc w:val="left"/>
+      <w:pPr>
+        <w:tabs>
+          <w:tab w:val="num" w:pos="0"/>
+        </w:tabs>
+        <w:ind w:left="5760" w:hanging="360"/>
+      </w:pPr>
+      <w:rPr>
+        <w:dstrike w:val="false"/>
+        <w:strike w:val="false"/>
+        <w:u w:val="none"/>
+        <w:effect w:val="none"/>
+      </w:rPr>
+    </w:lvl>
+    <w:lvl w:ilvl="7">
+      <w:start w:val="1"/>
+      <w:numFmt w:val="lowerRoman"/>
+      <w:lvlText w:val="%8."/>
+      <w:lvlJc w:val="right"/>
+      <w:pPr>
+        <w:tabs>
+          <w:tab w:val="num" w:pos="0"/>
+        </w:tabs>
+        <w:ind w:left="6480" w:hanging="360"/>
+      </w:pPr>
+      <w:rPr>
+        <w:dstrike w:val="false"/>
+        <w:strike w:val="false"/>
+        <w:u w:val="none"/>
+        <w:effect w:val="none"/>
+      </w:rPr>
+    </w:lvl>
+    <w:lvl w:ilvl="8">
+      <w:start w:val="1"/>
+      <w:numFmt w:val="decimal"/>
+      <w:lvlText w:val="%9."/>
+      <w:lvlJc w:val="left"/>
+      <w:pPr>
+        <w:tabs>
+          <w:tab w:val="num" w:pos="0"/>
+        </w:tabs>
+        <w:ind w:left="7200" w:hanging="360"/>
+      </w:pPr>
+      <w:rPr>
+        <w:dstrike w:val="false"/>
+        <w:strike w:val="false"/>
+        <w:u w:val="none"/>
+        <w:effect w:val="none"/>
+      </w:rPr>
+    </w:lvl>
+  </w:abstractNum>
+  <w:abstractNum w:abstractNumId="15">
+    <w:lvl w:ilvl="0">
+      <w:start w:val="1"/>
+      <w:numFmt w:val="lowerLetter"/>
+      <w:lvlText w:val="%1)"/>
+      <w:lvlJc w:val="left"/>
+      <w:pPr>
+        <w:tabs>
+          <w:tab w:val="num" w:pos="0"/>
+        </w:tabs>
+        <w:ind w:left="1440" w:hanging="360"/>
+      </w:pPr>
+      <w:rPr>
+        <w:dstrike w:val="false"/>
+        <w:strike w:val="false"/>
+        <w:i/>
+        <w:u w:val="none"/>
+        <w:effect w:val="none"/>
+      </w:rPr>
+    </w:lvl>
+    <w:lvl w:ilvl="1">
+      <w:start w:val="1"/>
+      <w:numFmt w:val="lowerRoman"/>
+      <w:lvlText w:val="%2)"/>
+      <w:lvlJc w:val="right"/>
+      <w:pPr>
+        <w:tabs>
+          <w:tab w:val="num" w:pos="0"/>
+        </w:tabs>
+        <w:ind w:left="2160" w:hanging="360"/>
+      </w:pPr>
+      <w:rPr>
+        <w:dstrike w:val="false"/>
+        <w:strike w:val="false"/>
+        <w:u w:val="none"/>
+        <w:effect w:val="none"/>
+      </w:rPr>
+    </w:lvl>
+    <w:lvl w:ilvl="2">
+      <w:start w:val="1"/>
+      <w:numFmt w:val="decimal"/>
+      <w:lvlText w:val="%3)"/>
+      <w:lvlJc w:val="left"/>
+      <w:pPr>
+        <w:tabs>
+          <w:tab w:val="num" w:pos="0"/>
+        </w:tabs>
+        <w:ind w:left="2880" w:hanging="360"/>
+      </w:pPr>
+      <w:rPr>
+        <w:dstrike w:val="false"/>
+        <w:strike w:val="false"/>
+        <w:u w:val="none"/>
+        <w:effect w:val="none"/>
+      </w:rPr>
+    </w:lvl>
+    <w:lvl w:ilvl="3">
+      <w:start w:val="1"/>
+      <w:numFmt w:val="lowerLetter"/>
+      <w:lvlText w:val="(%4)"/>
+      <w:lvlJc w:val="left"/>
+      <w:pPr>
+        <w:tabs>
+          <w:tab w:val="num" w:pos="0"/>
+        </w:tabs>
+        <w:ind w:left="3600" w:hanging="360"/>
+      </w:pPr>
+      <w:rPr>
+        <w:dstrike w:val="false"/>
+        <w:strike w:val="false"/>
+        <w:u w:val="none"/>
+        <w:effect w:val="none"/>
+      </w:rPr>
+    </w:lvl>
+    <w:lvl w:ilvl="4">
+      <w:start w:val="1"/>
+      <w:numFmt w:val="lowerRoman"/>
+      <w:lvlText w:val="(%5)"/>
+      <w:lvlJc w:val="right"/>
+      <w:pPr>
+        <w:tabs>
+          <w:tab w:val="num" w:pos="0"/>
+        </w:tabs>
+        <w:ind w:left="4320" w:hanging="360"/>
+      </w:pPr>
+      <w:rPr>
+        <w:dstrike w:val="false"/>
+        <w:strike w:val="false"/>
+        <w:u w:val="none"/>
+        <w:effect w:val="none"/>
+      </w:rPr>
+    </w:lvl>
+    <w:lvl w:ilvl="5">
+      <w:start w:val="1"/>
+      <w:numFmt w:val="decimal"/>
+      <w:lvlText w:val="(%6)"/>
+      <w:lvlJc w:val="left"/>
+      <w:pPr>
+        <w:tabs>
+          <w:tab w:val="num" w:pos="0"/>
+        </w:tabs>
+        <w:ind w:left="5040" w:hanging="360"/>
+      </w:pPr>
+      <w:rPr>
+        <w:dstrike w:val="false"/>
+        <w:strike w:val="false"/>
+        <w:u w:val="none"/>
+        <w:effect w:val="none"/>
+      </w:rPr>
+    </w:lvl>
+    <w:lvl w:ilvl="6">
+      <w:start w:val="1"/>
+      <w:numFmt w:val="lowerLetter"/>
+      <w:lvlText w:val="%7."/>
+      <w:lvlJc w:val="left"/>
+      <w:pPr>
+        <w:tabs>
+          <w:tab w:val="num" w:pos="0"/>
+        </w:tabs>
+        <w:ind w:left="5760" w:hanging="360"/>
+      </w:pPr>
+      <w:rPr>
+        <w:dstrike w:val="false"/>
+        <w:strike w:val="false"/>
+        <w:u w:val="none"/>
+        <w:effect w:val="none"/>
+      </w:rPr>
+    </w:lvl>
+    <w:lvl w:ilvl="7">
+      <w:start w:val="1"/>
+      <w:numFmt w:val="lowerRoman"/>
+      <w:lvlText w:val="%8."/>
+      <w:lvlJc w:val="right"/>
+      <w:pPr>
+        <w:tabs>
+          <w:tab w:val="num" w:pos="0"/>
+        </w:tabs>
+        <w:ind w:left="6480" w:hanging="360"/>
+      </w:pPr>
+      <w:rPr>
+        <w:dstrike w:val="false"/>
+        <w:strike w:val="false"/>
+        <w:u w:val="none"/>
+        <w:effect w:val="none"/>
+      </w:rPr>
+    </w:lvl>
+    <w:lvl w:ilvl="8">
+      <w:start w:val="1"/>
+      <w:numFmt w:val="decimal"/>
+      <w:lvlText w:val="%9."/>
+      <w:lvlJc w:val="left"/>
+      <w:pPr>
+        <w:tabs>
+          <w:tab w:val="num" w:pos="0"/>
+        </w:tabs>
+        <w:ind w:left="7200" w:hanging="360"/>
+      </w:pPr>
+      <w:rPr>
+        <w:dstrike w:val="false"/>
+        <w:strike w:val="false"/>
+        <w:u w:val="none"/>
+        <w:effect w:val="none"/>
+      </w:rPr>
+    </w:lvl>
+  </w:abstractNum>
+  <w:abstractNum w:abstractNumId="16">
+    <w:lvl w:ilvl="0">
+      <w:start w:val="1"/>
       <w:numFmt w:val="none"/>
       <w:suff w:val="nothing"/>
       <w:lvlText w:val=""/>
@@ -12139,18 +12634,27 @@
     <w:abstractNumId w:val="13"/>
   </w:num>
   <w:num w:numId="14">
+    <w:abstractNumId w:val="14"/>
+  </w:num>
+  <w:num w:numId="15">
+    <w:abstractNumId w:val="15"/>
+  </w:num>
+  <w:num w:numId="16">
+    <w:abstractNumId w:val="16"/>
+  </w:num>
+  <w:num w:numId="17">
     <w:abstractNumId w:val="12"/>
     <w:lvlOverride w:ilvl="0">
       <w:startOverride w:val="1"/>
     </w:lvlOverride>
   </w:num>
-  <w:num w:numId="15">
+  <w:num w:numId="18">
     <w:abstractNumId w:val="12"/>
   </w:num>
-  <w:num w:numId="16">
+  <w:num w:numId="19">
     <w:abstractNumId w:val="12"/>
   </w:num>
-  <w:num w:numId="17">
+  <w:num w:numId="20">
     <w:abstractNumId w:val="12"/>
   </w:num>
 </w:numbering>

</xml_diff>

<commit_message>
cambios para adaptar la línea IDI-ISBA a la nueva convocatoria 2024
</commit_message>
<xml_diff>
--- a/convo isba/IDI ISBA borrador 19.docx
+++ b/convo isba/IDI ISBA borrador 19.docx
@@ -3978,7 +3978,27 @@
         <w:rPr>
           <w:color w:val="auto"/>
         </w:rPr>
-        <w:t>5.º Que en el caso de ser una persona autónoma, cumple el requisito relativo a la no participación superior al 25% por una o varias empreses, o de lo contrario señalar que es una empresa “asociada” o una empresa “vinculada” y que informa de las participacions del 25% o más del capital social o de los derechos de voto en otras empresas en los términos establecidos en el artículo 3 del anexo1 del reglamento (UE) núm. 651/2014 de la Comisión, de 17 de junio de 2014.</w:t>
+        <w:t>5.º</w:t>
+      </w:r>
+      <w:r>
+        <w:rPr>
+          <w:color w:val="00A933"/>
+        </w:rPr>
+        <w:t xml:space="preserve"> Que en el caso de ser una persona autónoma, cumple el requisito relativo a la no participación superior al 25% por una o varias empreses, o de lo contrario </w:t>
+      </w:r>
+      <w:r>
+        <w:rPr>
+          <w:b/>
+          <w:bCs/>
+          <w:color w:val="C9211E"/>
+        </w:rPr>
+        <w:t xml:space="preserve">señalar que es una empresa “asociada” o una empresa “vinculada” y que informa de las participacions del 25% o más del capital social o de los derechos de voto en otras empresas </w:t>
+      </w:r>
+      <w:r>
+        <w:rPr>
+          <w:color w:val="00A933"/>
+        </w:rPr>
+        <w:t>en los términos establecidos en el artículo 3 del anexo1 del reglamento (UE) núm. 651/2014 de la Comisión, de 17 de junio de 2014.</w:t>
       </w:r>
     </w:p>
     <w:p>
@@ -3986,6 +4006,21 @@
         <w:pStyle w:val="Normal"/>
         <w:ind w:left="708" w:hanging="0"/>
         <w:rPr>
+          <w:color w:val="00A933"/>
+        </w:rPr>
+      </w:pPr>
+      <w:r>
+        <w:rPr>
+          <w:color w:val="00A933"/>
+        </w:rPr>
+        <w:t>En caso de ser empresa una empresa “asociada” o una empresa “vinculada”, declarar que el grupo de empreses resultante considerado “única empresa” sigue cumpliendo con los requisitos para ser una pyme, tal como se indica en la definición del apartado 2.3 de esta convocatòria.</w:t>
+      </w:r>
+    </w:p>
+    <w:p>
+      <w:pPr>
+        <w:pStyle w:val="Normal"/>
+        <w:ind w:left="708" w:hanging="0"/>
+        <w:rPr>
           <w:color w:val="auto"/>
         </w:rPr>
       </w:pPr>
@@ -3993,7 +4028,6 @@
         <w:rPr>
           <w:color w:val="auto"/>
         </w:rPr>
-        <w:t>En caso de ser empresa una empresa “asociada” o una empresa “vinculada”, declarar que el grupo de empreses resultante considerado “única empresa” sigue cumpliendo con los requisitos para ser una pyme, tal como se indica en la definición del apartado 2.3 de esta convocatòria.</w:t>
       </w:r>
     </w:p>
     <w:p>
@@ -4008,6 +4042,13 @@
         <w:rPr>
           <w:color w:val="auto"/>
         </w:rPr>
+        <w:t xml:space="preserve">6.º </w:t>
+      </w:r>
+      <w:r>
+        <w:rPr>
+          <w:color w:val="00A933"/>
+        </w:rPr>
+        <w:t>Que la persona o entidad beneficiaria no está sometida a ninguna causa de prohibición o de incompatibilidad para recibir la ayuda según la legislación vigente y que el solicitante no ha sido sancionado o condenado por resolución administrativa o sentencia judicial firme por discriminación salarial, acoso moral o cualquier tipo de trato desigual, por razón de sexo, en el ámbito de las relaciones laborales</w:t>
       </w:r>
     </w:p>
     <w:p>
@@ -4022,7 +4063,6 @@
         <w:rPr>
           <w:color w:val="auto"/>
         </w:rPr>
-        <w:t>6.º Que la persona o entidad beneficiaria no está sometida a ninguna causa de prohibición o de incompatibilidad para recibir la ayuda según la legislación vigente y que el solicitante no ha sido sancionado o condenado por resolución administrativa o sentencia judicial firme por discriminación salarial, acoso moral o cualquier tipo de trato desigual, por razón de sexo, en el ámbito de las relaciones laborales</w:t>
       </w:r>
     </w:p>
     <w:p>
@@ -4037,6 +4077,13 @@
         <w:rPr>
           <w:color w:val="auto"/>
         </w:rPr>
+        <w:t xml:space="preserve">7.º </w:t>
+      </w:r>
+      <w:r>
+        <w:rPr>
+          <w:color w:val="00A933"/>
+        </w:rPr>
+        <w:t>Que, en la fecha de la solicitud, está al corriente de los pagos de sus obligaciones tributarias con la Administración del Estado, la  administración de la Comunidad Autónoma de las Illes Balears, así como al corriente de los pagos de sus obligaciones tributarias con la Seguridad Social.</w:t>
       </w:r>
     </w:p>
     <w:p>
@@ -4051,7 +4098,6 @@
         <w:rPr>
           <w:color w:val="auto"/>
         </w:rPr>
-        <w:t>7.º Que, en la fecha de la solicitud, está al corriente de los pagos de sus obligaciones tributarias con la Administración del Estado, la  administración de la Comunidad Autónoma de las Illes Balears, así como al corriente de los pagos de sus obligaciones tributarias con la Seguridad Social.</w:t>
       </w:r>
     </w:p>
     <w:p>
@@ -4066,6 +4112,13 @@
         <w:rPr>
           <w:color w:val="auto"/>
         </w:rPr>
+        <w:t xml:space="preserve">8.º </w:t>
+      </w:r>
+      <w:r>
+        <w:rPr>
+          <w:color w:val="00A933"/>
+        </w:rPr>
+        <w:t>Que el solicitante va a llevar a cabo la actividad de inversión en un centro de Trabajo de la Comunidad autònoma de las Illes Balears, así como la justificación de la realización de la actividad y el cumplimiento de los requisitos y condiciones que determinan la concesión de la subvención.</w:t>
       </w:r>
     </w:p>
     <w:p>
@@ -4080,7 +4133,6 @@
         <w:rPr>
           <w:color w:val="auto"/>
         </w:rPr>
-        <w:t>8.º Que el solicitante va a llevar a cabo la actividad de inversión en un centro de Trabajo de la Comunidad autònoma de las Illes Balears, así como la justificación de la realización de la actividad y el cumplimiento de los requisitos y condiciones que determinan la concesión de la subvención.</w:t>
       </w:r>
     </w:p>
     <w:p>
@@ -4088,13 +4140,14 @@
         <w:pStyle w:val="Normal"/>
         <w:ind w:left="708" w:hanging="0"/>
         <w:rPr>
-          <w:color w:val="auto"/>
-        </w:rPr>
-      </w:pPr>
-      <w:r>
-        <w:rPr>
-          <w:color w:val="auto"/>
-        </w:rPr>
+          <w:color w:val="00A933"/>
+        </w:rPr>
+      </w:pPr>
+      <w:r>
+        <w:rPr>
+          <w:color w:val="00A933"/>
+        </w:rPr>
+        <w:t>9º Que para ayudas de importe superior a 30.000 euros de acuerdo con la Ley 38/2003, de 17 de novembre, General de Subvencines, cumple con los plazos previstos en la Ley 3/2004 de 29 de diciembre, por la que se establecen medidas de lucha contra la morosidad en las operaciones Comerciales.</w:t>
       </w:r>
     </w:p>
     <w:p>
@@ -4102,14 +4155,14 @@
         <w:pStyle w:val="Normal"/>
         <w:ind w:left="708" w:hanging="0"/>
         <w:rPr>
-          <w:color w:val="auto"/>
-        </w:rPr>
-      </w:pPr>
-      <w:r>
-        <w:rPr>
-          <w:color w:val="auto"/>
-        </w:rPr>
-        <w:t>9º Que para ayudas de importe superior a 30.000 euros de acuerdo con la Ley 38/2003, de 17 de novembre, General de Subvencines, cumple con los plazos previstos en la Ley 3/2004 de 29 de diciembre, por la que se establecen medidas de lucha contra la morosidad en las operaciones Comerciales.</w:t>
+          <w:color w:val="00A933"/>
+        </w:rPr>
+      </w:pPr>
+      <w:r>
+        <w:rPr>
+          <w:color w:val="00A933"/>
+        </w:rPr>
+        <w:t>Se debe acreditar el cumplimiento en el plazo de 10 días hábiles desde la notificación de la propuesta de la resolución de concesión con el certificado que establece el articulo 13.3 bis de la Ley 38/2003, de 17 de novembre.</w:t>
       </w:r>
     </w:p>
     <w:p>
@@ -4117,14 +4170,15 @@
         <w:pStyle w:val="Normal"/>
         <w:ind w:left="708" w:hanging="0"/>
         <w:rPr>
-          <w:color w:val="auto"/>
-        </w:rPr>
-      </w:pPr>
-      <w:r>
-        <w:rPr>
-          <w:color w:val="auto"/>
-        </w:rPr>
-        <w:t>Se debe acreditar el cumplimiento en el plazo de 10 días hábiles desde la notificación de la propuesta de la resolución de concesión con el certificado que establece el articulo 13.3 bis de la Ley 38/2003, de 17 de novembre.</w:t>
+          <w:color w:val="00A933"/>
+          <w:lang w:val="es-ES"/>
+        </w:rPr>
+      </w:pPr>
+      <w:r>
+        <w:rPr>
+          <w:color w:val="00A933"/>
+          <w:lang w:val="es-ES"/>
+        </w:rPr>
       </w:r>
     </w:p>
     <w:p>
@@ -4132,28 +4186,12 @@
         <w:pStyle w:val="Normal"/>
         <w:ind w:left="708" w:hanging="0"/>
         <w:rPr>
-          <w:color w:val="auto"/>
-          <w:lang w:val="es-ES"/>
-        </w:rPr>
-      </w:pPr>
-      <w:r>
-        <w:rPr>
-          <w:color w:val="auto"/>
-          <w:lang w:val="es-ES"/>
-        </w:rPr>
-      </w:r>
-    </w:p>
-    <w:p>
-      <w:pPr>
-        <w:pStyle w:val="Normal"/>
-        <w:ind w:left="708" w:hanging="0"/>
-        <w:rPr>
-          <w:color w:val="auto"/>
-        </w:rPr>
-      </w:pPr>
-      <w:r>
-        <w:rPr>
-          <w:color w:val="auto"/>
+          <w:color w:val="00A933"/>
+        </w:rPr>
+      </w:pPr>
+      <w:r>
+        <w:rPr>
+          <w:color w:val="00A933"/>
           <w:lang w:val="es-ES"/>
         </w:rPr>
         <w:t>9º El cumplimimento de las condiciones de la convocatoria.</w:t>

</xml_diff>